<commit_message>
Modified agenda for PMB on August 9.
</commit_message>
<xml_diff>
--- a/Project-Management/PMB/Agenda20160809.docx
+++ b/Project-Management/PMB/Agenda20160809.docx
@@ -2,6 +2,21 @@
 <file path=word/document.xml><?xml version="1.0" encoding="utf-8"?>
 <w:document xmlns:wpc="http://schemas.microsoft.com/office/word/2010/wordprocessingCanvas" xmlns:mo="http://schemas.microsoft.com/office/mac/office/2008/main" xmlns:mc="http://schemas.openxmlformats.org/markup-compatibility/2006" xmlns:mv="urn:schemas-microsoft-com:mac:vml" xmlns:o="urn:schemas-microsoft-com:office:office" xmlns:r="http://schemas.openxmlformats.org/officeDocument/2006/relationships" xmlns:m="http://schemas.openxmlformats.org/officeDocument/2006/math" xmlns:v="urn:schemas-microsoft-com:vml" xmlns:wp14="http://schemas.microsoft.com/office/word/2010/wordprocessingDrawing" xmlns:wp="http://schemas.openxmlformats.org/drawingml/2006/wordprocessingDrawing" xmlns:w10="urn:schemas-microsoft-com:office:word" xmlns:w="http://schemas.openxmlformats.org/wordprocessingml/2006/main" xmlns:w14="http://schemas.microsoft.com/office/word/2010/wordml" xmlns:wpg="http://schemas.microsoft.com/office/word/2010/wordprocessingGroup" xmlns:wpi="http://schemas.microsoft.com/office/word/2010/wordprocessingInk" xmlns:wne="http://schemas.microsoft.com/office/word/2006/wordml" xmlns:wps="http://schemas.microsoft.com/office/word/2010/wordprocessingShape" mc:Ignorable="w14 wp14">
   <w:body>
+    <w:p>
+      <w:pPr>
+        <w:pStyle w:val="ListParagraph"/>
+        <w:numPr>
+          <w:ilvl w:val="0"/>
+          <w:numId w:val="1"/>
+        </w:numPr>
+      </w:pPr>
+      <w:r>
+        <w:t>Minutes</w:t>
+      </w:r>
+      <w:r>
+        <w:t xml:space="preserve"> from the last PMB meeting</w:t>
+      </w:r>
+    </w:p>
     <w:p>
       <w:pPr>
         <w:pStyle w:val="ListParagraph"/>
@@ -28,8 +43,6 @@
       <w:r>
         <w:t xml:space="preserve"> (PP)</w:t>
       </w:r>
-      <w:bookmarkStart w:id="0" w:name="_GoBack"/>
-      <w:bookmarkEnd w:id="0"/>
     </w:p>
     <w:p>
       <w:pPr>
@@ -54,6 +67,8 @@
           <w:numId w:val="1"/>
         </w:numPr>
       </w:pPr>
+      <w:bookmarkStart w:id="0" w:name="_GoBack"/>
+      <w:bookmarkEnd w:id="0"/>
     </w:p>
     <w:sectPr>
       <w:pgSz w:w="12240" w:h="15840"/>

</xml_diff>

<commit_message>
Checkpointing progress on editing PMB minutes.
</commit_message>
<xml_diff>
--- a/Project-Management/PMB/Agenda20160809.docx
+++ b/Project-Management/PMB/Agenda20160809.docx
@@ -57,6 +57,18 @@
       </w:r>
       <w:r>
         <w:t xml:space="preserve"> (PP)</w:t>
+      </w:r>
+    </w:p>
+    <w:p>
+      <w:pPr>
+        <w:pStyle w:val="ListParagraph"/>
+        <w:numPr>
+          <w:ilvl w:val="0"/>
+          <w:numId w:val="1"/>
+        </w:numPr>
+      </w:pPr>
+      <w:r>
+        <w:t>Review for Mantid project</w:t>
       </w:r>
     </w:p>
     <w:p>

</xml_diff>